<commit_message>
adding resume as pdf
</commit_message>
<xml_diff>
--- a/public/docs/DanielSoledadResume.docx
+++ b/public/docs/DanielSoledadResume.docx
@@ -378,15 +378,7 @@
           <w:b/>
           <w:bCs/>
         </w:rPr>
-        <w:t xml:space="preserve"> </w:t>
-      </w:r>
-      <w:r>
-        <w:rPr>
-          <w:rFonts w:ascii="Calibri Light" w:hAnsi="Calibri Light" w:cs="Garamond"/>
-          <w:b/>
-          <w:bCs/>
-        </w:rPr>
-        <w:t>|| Team Lead</w:t>
+        <w:t xml:space="preserve"> || Team Lead</w:t>
       </w:r>
     </w:p>
     <w:p>
@@ -397,6 +389,7 @@
         <w:rPr>
           <w:rStyle w:val="Hyperlink"/>
           <w:rFonts w:ascii="Calibri Light" w:hAnsi="Calibri Light" w:cs="Garamond"/>
+          <w:color w:val="auto"/>
         </w:rPr>
       </w:pPr>
       <w:hyperlink r:id="rId9" w:history="1">
@@ -404,6 +397,7 @@
           <w:rPr>
             <w:rStyle w:val="Hyperlink"/>
             <w:rFonts w:ascii="Calibri Light" w:hAnsi="Calibri Light" w:cs="Garamond"/>
+            <w:color w:val="auto"/>
           </w:rPr>
           <w:t>https://github.com/Tuzosdaniel12/Workout-Buddies</w:t>
         </w:r>
@@ -425,6 +419,7 @@
           <w:rPr>
             <w:rStyle w:val="Hyperlink"/>
             <w:rFonts w:ascii="Calibri Light" w:hAnsi="Calibri Light" w:cs="Garamond"/>
+            <w:color w:val="auto"/>
           </w:rPr>
           <w:t>https://workout-buddies.herokuapp.com/</w:t>
         </w:r>
@@ -714,6 +709,7 @@
           <w:rPr>
             <w:rStyle w:val="Hyperlink"/>
             <w:rFonts w:ascii="Calibri Light" w:hAnsi="Calibri Light" w:cs="Garamond"/>
+            <w:color w:val="auto"/>
           </w:rPr>
           <w:t>https://mfrisch87.github.io/MovieTrailerMatchUp/</w:t>
         </w:r>
@@ -729,6 +725,7 @@
           <w:rPr>
             <w:rStyle w:val="Hyperlink"/>
             <w:rFonts w:ascii="Calibri Light" w:hAnsi="Calibri Light" w:cs="Garamond"/>
+            <w:color w:val="auto"/>
           </w:rPr>
           <w:t>https://github.com/mfrisch87/MovieTrailerMatchUp</w:t>
         </w:r>

</xml_diff>